<commit_message>
Update/Add Meeting Minutes and Progress Report
</commit_message>
<xml_diff>
--- a/documents/Meeting_Minutes_09-08-2017.docx
+++ b/documents/Meeting_Minutes_09-08-2017.docx
@@ -222,8 +222,19 @@
                 <w:sz w:val="18"/>
                 <w:szCs w:val="18"/>
               </w:rPr>
-              <w:t>Aerospace and Engineering Bldg</w:t>
-            </w:r>
+              <w:t xml:space="preserve">Aerospace and Engineering </w:t>
+            </w:r>
+            <w:proofErr w:type="spellStart"/>
+            <w:r>
+              <w:rPr>
+                <w:rFonts w:ascii="Arial" w:hAnsi="Arial"/>
+                <w:color w:val="000000"/>
+                <w:sz w:val="18"/>
+                <w:szCs w:val="18"/>
+              </w:rPr>
+              <w:t>Bldg</w:t>
+            </w:r>
+            <w:proofErr w:type="spellEnd"/>
           </w:p>
         </w:tc>
       </w:tr>
@@ -861,8 +872,19 @@
                 <w:sz w:val="18"/>
                 <w:szCs w:val="18"/>
               </w:rPr>
-              <w:t>Erin Gurnett</w:t>
-            </w:r>
+              <w:t xml:space="preserve">Erin </w:t>
+            </w:r>
+            <w:proofErr w:type="spellStart"/>
+            <w:r>
+              <w:rPr>
+                <w:rFonts w:ascii="Arial" w:hAnsi="Arial"/>
+                <w:color w:val="000000" w:themeColor="text1"/>
+                <w:sz w:val="18"/>
+                <w:szCs w:val="18"/>
+              </w:rPr>
+              <w:t>Gurnett</w:t>
+            </w:r>
+            <w:proofErr w:type="spellEnd"/>
           </w:p>
         </w:tc>
         <w:tc>
@@ -951,15 +973,37 @@
                 <w:szCs w:val="18"/>
               </w:rPr>
             </w:pPr>
-            <w:r>
-              <w:rPr>
-                <w:rFonts w:ascii="Arial" w:hAnsi="Arial"/>
-                <w:color w:val="000000" w:themeColor="text1"/>
-                <w:sz w:val="18"/>
-                <w:szCs w:val="18"/>
-              </w:rPr>
-              <w:t>Jaziel Pauda</w:t>
-            </w:r>
+            <w:proofErr w:type="spellStart"/>
+            <w:r>
+              <w:rPr>
+                <w:rFonts w:ascii="Arial" w:hAnsi="Arial"/>
+                <w:color w:val="000000" w:themeColor="text1"/>
+                <w:sz w:val="18"/>
+                <w:szCs w:val="18"/>
+              </w:rPr>
+              <w:t>Jaziel</w:t>
+            </w:r>
+            <w:proofErr w:type="spellEnd"/>
+            <w:r>
+              <w:rPr>
+                <w:rFonts w:ascii="Arial" w:hAnsi="Arial"/>
+                <w:color w:val="000000" w:themeColor="text1"/>
+                <w:sz w:val="18"/>
+                <w:szCs w:val="18"/>
+              </w:rPr>
+              <w:t xml:space="preserve"> </w:t>
+            </w:r>
+            <w:proofErr w:type="spellStart"/>
+            <w:r>
+              <w:rPr>
+                <w:rFonts w:ascii="Arial" w:hAnsi="Arial"/>
+                <w:color w:val="000000" w:themeColor="text1"/>
+                <w:sz w:val="18"/>
+                <w:szCs w:val="18"/>
+              </w:rPr>
+              <w:t>Pauda</w:t>
+            </w:r>
+            <w:proofErr w:type="spellEnd"/>
           </w:p>
         </w:tc>
         <w:tc>
@@ -1422,8 +1466,19 @@
                 <w:sz w:val="18"/>
                 <w:szCs w:val="18"/>
               </w:rPr>
-              <w:t>Erin Gurnett</w:t>
-            </w:r>
+              <w:t xml:space="preserve">Erin </w:t>
+            </w:r>
+            <w:proofErr w:type="spellStart"/>
+            <w:r>
+              <w:rPr>
+                <w:rFonts w:ascii="Arial" w:hAnsi="Arial"/>
+                <w:color w:val="000000" w:themeColor="text1"/>
+                <w:sz w:val="18"/>
+                <w:szCs w:val="18"/>
+              </w:rPr>
+              <w:t>Gurnett</w:t>
+            </w:r>
+            <w:proofErr w:type="spellEnd"/>
           </w:p>
         </w:tc>
         <w:tc>
@@ -1499,26 +1554,9 @@
                 <w:sz w:val="20"/>
                 <w:szCs w:val="20"/>
               </w:rPr>
-              <w:t>Which pattern is used for the peek() command depends upon the results of the previous peek() command.</w:t>
-            </w:r>
-          </w:p>
-          <w:p>
-            <w:pPr>
-              <w:rPr>
-                <w:rFonts w:ascii="Times" w:eastAsia="Times New Roman" w:hAnsi="Times"/>
-                <w:sz w:val="20"/>
-                <w:szCs w:val="20"/>
-              </w:rPr>
-            </w:pPr>
-          </w:p>
-          <w:p>
-            <w:pPr>
-              <w:rPr>
-                <w:rFonts w:ascii="Times" w:hAnsi="Times"/>
-                <w:sz w:val="20"/>
-                <w:szCs w:val="20"/>
-              </w:rPr>
-            </w:pPr>
+              <w:t xml:space="preserve">Which pattern is used for the </w:t>
+            </w:r>
+            <w:proofErr w:type="gramStart"/>
             <w:r>
               <w:rPr>
                 <w:rFonts w:ascii="Courier New" w:hAnsi="Courier New" w:cs="Courier New"/>
@@ -1526,8 +1564,9 @@
                 <w:sz w:val="20"/>
                 <w:szCs w:val="20"/>
               </w:rPr>
-              <w:t>For the first peek() command, use the default pattern</w:t>
-            </w:r>
+              <w:t>peek(</w:t>
+            </w:r>
+            <w:proofErr w:type="gramEnd"/>
             <w:r>
               <w:rPr>
                 <w:rFonts w:ascii="Courier New" w:hAnsi="Courier New" w:cs="Courier New"/>
@@ -1535,7 +1574,7 @@
                 <w:sz w:val="20"/>
                 <w:szCs w:val="20"/>
               </w:rPr>
-              <w:t>, [??--]</w:t>
+              <w:t>) command depends upon the results of the previous peek() command.</w:t>
             </w:r>
           </w:p>
           <w:p>
@@ -1562,6 +1601,62 @@
                 <w:sz w:val="20"/>
                 <w:szCs w:val="20"/>
               </w:rPr>
+              <w:t xml:space="preserve">For the first </w:t>
+            </w:r>
+            <w:proofErr w:type="gramStart"/>
+            <w:r>
+              <w:rPr>
+                <w:rFonts w:ascii="Courier New" w:hAnsi="Courier New" w:cs="Courier New"/>
+                <w:color w:val="000000"/>
+                <w:sz w:val="20"/>
+                <w:szCs w:val="20"/>
+              </w:rPr>
+              <w:t>peek(</w:t>
+            </w:r>
+            <w:proofErr w:type="gramEnd"/>
+            <w:r>
+              <w:rPr>
+                <w:rFonts w:ascii="Courier New" w:hAnsi="Courier New" w:cs="Courier New"/>
+                <w:color w:val="000000"/>
+                <w:sz w:val="20"/>
+                <w:szCs w:val="20"/>
+              </w:rPr>
+              <w:t>) command, use the default pattern</w:t>
+            </w:r>
+            <w:r>
+              <w:rPr>
+                <w:rFonts w:ascii="Courier New" w:hAnsi="Courier New" w:cs="Courier New"/>
+                <w:color w:val="000000"/>
+                <w:sz w:val="20"/>
+                <w:szCs w:val="20"/>
+              </w:rPr>
+              <w:t>, [??--]</w:t>
+            </w:r>
+          </w:p>
+          <w:p>
+            <w:pPr>
+              <w:rPr>
+                <w:rFonts w:ascii="Times" w:eastAsia="Times New Roman" w:hAnsi="Times"/>
+                <w:sz w:val="20"/>
+                <w:szCs w:val="20"/>
+              </w:rPr>
+            </w:pPr>
+          </w:p>
+          <w:p>
+            <w:pPr>
+              <w:rPr>
+                <w:rFonts w:ascii="Times" w:hAnsi="Times"/>
+                <w:sz w:val="20"/>
+                <w:szCs w:val="20"/>
+              </w:rPr>
+            </w:pPr>
+            <w:r>
+              <w:rPr>
+                <w:rFonts w:ascii="Courier New" w:hAnsi="Courier New" w:cs="Courier New"/>
+                <w:color w:val="000000"/>
+                <w:sz w:val="20"/>
+                <w:szCs w:val="20"/>
+              </w:rPr>
               <w:t>The first peek determines which of true or false we want to have our desired unlock value. If the peek results in two true bits, then our desired value is true. If the peek results in two false bits, then the desired value is false. If both bits seen are different, then our desired value is true.</w:t>
             </w:r>
           </w:p>
@@ -1611,8 +1706,19 @@
                 <w:sz w:val="18"/>
                 <w:szCs w:val="18"/>
               </w:rPr>
-              <w:t>Erin Gurnett</w:t>
-            </w:r>
+              <w:t xml:space="preserve">Erin </w:t>
+            </w:r>
+            <w:proofErr w:type="spellStart"/>
+            <w:r>
+              <w:rPr>
+                <w:rFonts w:ascii="Arial" w:hAnsi="Arial"/>
+                <w:color w:val="000000" w:themeColor="text1"/>
+                <w:sz w:val="18"/>
+                <w:szCs w:val="18"/>
+              </w:rPr>
+              <w:t>Gurnett</w:t>
+            </w:r>
+            <w:proofErr w:type="spellEnd"/>
           </w:p>
         </w:tc>
         <w:tc>
@@ -1708,6 +1814,17 @@
                 <w:szCs w:val="18"/>
               </w:rPr>
             </w:pPr>
+            <w:r>
+              <w:rPr>
+                <w:rFonts w:ascii="Arial" w:hAnsi="Arial"/>
+                <w:color w:val="000000" w:themeColor="text1"/>
+                <w:sz w:val="18"/>
+                <w:szCs w:val="18"/>
+              </w:rPr>
+              <w:t>Vicky Lym</w:t>
+            </w:r>
+            <w:bookmarkStart w:id="0" w:name="_GoBack"/>
+            <w:bookmarkEnd w:id="0"/>
           </w:p>
         </w:tc>
         <w:tc>
@@ -2086,18 +2203,7 @@
                 <w:sz w:val="18"/>
                 <w:szCs w:val="18"/>
               </w:rPr>
-              <w:t xml:space="preserve">Review Approved Requirements for </w:t>
-            </w:r>
-            <w:bookmarkStart w:id="0" w:name="_GoBack"/>
-            <w:bookmarkEnd w:id="0"/>
-            <w:r>
-              <w:rPr>
-                <w:rFonts w:ascii="Arial" w:hAnsi="Arial"/>
-                <w:color w:val="000000" w:themeColor="text1"/>
-                <w:sz w:val="18"/>
-                <w:szCs w:val="18"/>
-              </w:rPr>
-              <w:t>Meeting on Creation of Unit Test Cases</w:t>
+              <w:t>Review Approved Requirements for Meeting on Creation of Unit Test Cases</w:t>
             </w:r>
           </w:p>
         </w:tc>
@@ -4246,7 +4352,7 @@
   <a:extraClrSchemeLst/>
   <a:extLst>
     <a:ext uri="{05A4C25C-085E-4340-85A3-A5531E510DB2}">
-      <thm15:themeFamily xmlns="" xmlns:thm15="http://schemas.microsoft.com/office/thememl/2012/main" name="Office Theme" id="{62F939B6-93AF-4DB8-9C6B-D6C7DFDC589F}" vid="{4A3C46E8-61CC-4603-A589-7422A47A8E4A}"/>
+      <thm15:themeFamily xmlns:thm15="http://schemas.microsoft.com/office/thememl/2012/main" xmlns="" name="Office Theme" id="{62F939B6-93AF-4DB8-9C6B-D6C7DFDC589F}" vid="{4A3C46E8-61CC-4603-A589-7422A47A8E4A}"/>
     </a:ext>
   </a:extLst>
 </a:theme>
@@ -4257,7 +4363,7 @@
 </file>
 
 <file path=customXml/itemProps1.xml><?xml version="1.0" encoding="utf-8"?>
-<ds:datastoreItem xmlns:ds="http://schemas.openxmlformats.org/officeDocument/2006/customXml" ds:itemID="{82BA1FFD-19D5-ED45-B9EC-7C396F37C674}">
+<ds:datastoreItem xmlns:ds="http://schemas.openxmlformats.org/officeDocument/2006/customXml" ds:itemID="{21E89851-8DA9-5B4C-97FB-6B15A5EB9E94}">
   <ds:schemaRefs>
     <ds:schemaRef ds:uri="http://schemas.openxmlformats.org/officeDocument/2006/bibliography"/>
   </ds:schemaRefs>

</xml_diff>